<commit_message>
Implement ERRATA for Lost Legends TIDE and ALL-KNOWING cards
</commit_message>
<xml_diff>
--- a/D2e Errata Cards.docx
+++ b/D2e Errata Cards.docx
@@ -162,20 +162,32 @@
       <w:r>
         <w:t>Necromancer – Raise Dead</w:t>
       </w:r>
+    </w:p>
+    <w:p>
+      <w:pPr>
+        <w:pStyle w:val="NoSpacing"/>
+        <w:numPr>
+          <w:ilvl w:val="1"/>
+          <w:numId w:val="3"/>
+        </w:numPr>
+      </w:pPr>
+      <w:r>
+        <w:t>Runemaster – Break The Rune</w:t>
+      </w:r>
+    </w:p>
+    <w:p>
+      <w:pPr>
+        <w:pStyle w:val="NoSpacing"/>
+        <w:numPr>
+          <w:ilvl w:val="1"/>
+          <w:numId w:val="3"/>
+        </w:numPr>
+      </w:pPr>
+      <w:r>
+        <w:t>Elementalist - Tide</w:t>
+      </w:r>
       <w:bookmarkStart w:id="0" w:name="_GoBack"/>
       <w:bookmarkEnd w:id="0"/>
-    </w:p>
-    <w:p>
-      <w:pPr>
-        <w:pStyle w:val="NoSpacing"/>
-        <w:numPr>
-          <w:ilvl w:val="1"/>
-          <w:numId w:val="3"/>
-        </w:numPr>
-      </w:pPr>
-      <w:r>
-        <w:t>Runemaster – Break The Rune</w:t>
-      </w:r>
     </w:p>
     <w:p>
       <w:pPr>
@@ -264,6 +276,35 @@
       </w:pPr>
       <w:r>
         <w:t>Watchman – Quick Recovery</w:t>
+      </w:r>
+    </w:p>
+    <w:p>
+      <w:pPr>
+        <w:pStyle w:val="NoSpacing"/>
+      </w:pPr>
+    </w:p>
+    <w:p>
+      <w:pPr>
+        <w:pStyle w:val="NoSpacing"/>
+        <w:numPr>
+          <w:ilvl w:val="0"/>
+          <w:numId w:val="5"/>
+        </w:numPr>
+      </w:pPr>
+      <w:r>
+        <w:t>Mage</w:t>
+      </w:r>
+    </w:p>
+    <w:p>
+      <w:pPr>
+        <w:pStyle w:val="NoSpacing"/>
+        <w:numPr>
+          <w:ilvl w:val="1"/>
+          <w:numId w:val="5"/>
+        </w:numPr>
+      </w:pPr>
+      <w:r>
+        <w:t>Lorekeeper – All-Knowing</w:t>
       </w:r>
     </w:p>
     <w:sectPr>
@@ -539,7 +580,7 @@
   <w:abstractNum w:abstractNumId="3" w15:restartNumberingAfterBreak="0">
     <w:nsid w:val="705A0E53"/>
     <w:multiLevelType w:val="hybridMultilevel"/>
-    <w:tmpl w:val="C3E4B80A"/>
+    <w:tmpl w:val="AF166582"/>
     <w:lvl w:ilvl="0" w:tplc="0409000F">
       <w:start w:val="1"/>
       <w:numFmt w:val="decimal"/>
@@ -849,6 +890,7 @@
     <w:lsdException w:name="HTML Sample" w:semiHidden="1" w:unhideWhenUsed="1"/>
     <w:lsdException w:name="HTML Typewriter" w:semiHidden="1" w:unhideWhenUsed="1"/>
     <w:lsdException w:name="HTML Variable" w:semiHidden="1" w:unhideWhenUsed="1"/>
+    <w:lsdException w:name="Normal Table" w:semiHidden="1" w:unhideWhenUsed="1"/>
     <w:lsdException w:name="annotation subject" w:semiHidden="1" w:unhideWhenUsed="1"/>
     <w:lsdException w:name="No List" w:semiHidden="1" w:unhideWhenUsed="1"/>
     <w:lsdException w:name="Outline List 1" w:semiHidden="1" w:unhideWhenUsed="1"/>
@@ -895,8 +937,10 @@
     <w:lsdException w:name="Table Subtle 2" w:semiHidden="1" w:unhideWhenUsed="1"/>
     <w:lsdException w:name="Table Web 1" w:semiHidden="1" w:unhideWhenUsed="1"/>
     <w:lsdException w:name="Table Web 2" w:semiHidden="1" w:unhideWhenUsed="1"/>
+    <w:lsdException w:name="Table Web 3" w:semiHidden="1" w:unhideWhenUsed="1"/>
     <w:lsdException w:name="Balloon Text" w:semiHidden="1" w:unhideWhenUsed="1"/>
     <w:lsdException w:name="Table Grid" w:uiPriority="59"/>
+    <w:lsdException w:name="Table Theme" w:semiHidden="1" w:unhideWhenUsed="1"/>
     <w:lsdException w:name="Placeholder Text" w:semiHidden="1"/>
     <w:lsdException w:name="No Spacing" w:uiPriority="1" w:qFormat="1"/>
     <w:lsdException w:name="Light Shading" w:uiPriority="60"/>

</xml_diff>

<commit_message>
Implement Lost Legends Errata
</commit_message>
<xml_diff>
--- a/D2e Errata Cards.docx
+++ b/D2e Errata Cards.docx
@@ -184,10 +184,22 @@
         </w:numPr>
       </w:pPr>
       <w:r>
-        <w:t>Elementalist - Tide</w:t>
+        <w:t>Elementalist – Nature’s Embrace</w:t>
       </w:r>
       <w:bookmarkStart w:id="0" w:name="_GoBack"/>
       <w:bookmarkEnd w:id="0"/>
+    </w:p>
+    <w:p>
+      <w:pPr>
+        <w:pStyle w:val="NoSpacing"/>
+        <w:numPr>
+          <w:ilvl w:val="1"/>
+          <w:numId w:val="3"/>
+        </w:numPr>
+      </w:pPr>
+      <w:r>
+        <w:t>Elementalist - Tide</w:t>
+      </w:r>
     </w:p>
     <w:p>
       <w:pPr>

</xml_diff>

<commit_message>
Implement New Errata Cards
</commit_message>
<xml_diff>
--- a/D2e Errata Cards.docx
+++ b/D2e Errata Cards.docx
@@ -1,6 +1,6 @@
 
 <file path=word/document.xml><?xml version="1.0" encoding="utf-8"?>
-<w:document xmlns:wpc="http://schemas.microsoft.com/office/word/2010/wordprocessingCanvas" xmlns:cx="http://schemas.microsoft.com/office/drawing/2014/chartex" xmlns:cx1="http://schemas.microsoft.com/office/drawing/2015/9/8/chartex" xmlns:cx2="http://schemas.microsoft.com/office/drawing/2015/10/21/chartex" xmlns:cx3="http://schemas.microsoft.com/office/drawing/2016/5/9/chartex" xmlns:cx4="http://schemas.microsoft.com/office/drawing/2016/5/10/chartex" xmlns:cx5="http://schemas.microsoft.com/office/drawing/2016/5/11/chartex" xmlns:cx6="http://schemas.microsoft.com/office/drawing/2016/5/12/chartex" xmlns:cx7="http://schemas.microsoft.com/office/drawing/2016/5/13/chartex" xmlns:cx8="http://schemas.microsoft.com/office/drawing/2016/5/14/chartex" xmlns:mc="http://schemas.openxmlformats.org/markup-compatibility/2006" xmlns:aink="http://schemas.microsoft.com/office/drawing/2016/ink" xmlns:am3d="http://schemas.microsoft.com/office/drawing/2017/model3d" xmlns:o="urn:schemas-microsoft-com:office:office" xmlns:r="http://schemas.openxmlformats.org/officeDocument/2006/relationships" xmlns:m="http://schemas.openxmlformats.org/officeDocument/2006/math" xmlns:v="urn:schemas-microsoft-com:vml" xmlns:wp14="http://schemas.microsoft.com/office/word/2010/wordprocessingDrawing" xmlns:wp="http://schemas.openxmlformats.org/drawingml/2006/wordprocessingDrawing" xmlns:w10="urn:schemas-microsoft-com:office:word" xmlns:w="http://schemas.openxmlformats.org/wordprocessingml/2006/main" xmlns:w14="http://schemas.microsoft.com/office/word/2010/wordml" xmlns:w15="http://schemas.microsoft.com/office/word/2012/wordml" xmlns:w16cid="http://schemas.microsoft.com/office/word/2016/wordml/cid" xmlns:w16se="http://schemas.microsoft.com/office/word/2015/wordml/symex" xmlns:wpg="http://schemas.microsoft.com/office/word/2010/wordprocessingGroup" xmlns:wpi="http://schemas.microsoft.com/office/word/2010/wordprocessingInk" xmlns:wne="http://schemas.microsoft.com/office/word/2006/wordml" xmlns:wps="http://schemas.microsoft.com/office/word/2010/wordprocessingShape" mc:Ignorable="w14 w15 w16se w16cid wp14">
+<w:document xmlns:wpc="http://schemas.microsoft.com/office/word/2010/wordprocessingCanvas" xmlns:cx="http://schemas.microsoft.com/office/drawing/2014/chartex" xmlns:cx1="http://schemas.microsoft.com/office/drawing/2015/9/8/chartex" xmlns:cx2="http://schemas.microsoft.com/office/drawing/2015/10/21/chartex" xmlns:cx3="http://schemas.microsoft.com/office/drawing/2016/5/9/chartex" xmlns:cx4="http://schemas.microsoft.com/office/drawing/2016/5/10/chartex" xmlns:cx5="http://schemas.microsoft.com/office/drawing/2016/5/11/chartex" xmlns:cx6="http://schemas.microsoft.com/office/drawing/2016/5/12/chartex" xmlns:cx7="http://schemas.microsoft.com/office/drawing/2016/5/13/chartex" xmlns:cx8="http://schemas.microsoft.com/office/drawing/2016/5/14/chartex" xmlns:mc="http://schemas.openxmlformats.org/markup-compatibility/2006" xmlns:aink="http://schemas.microsoft.com/office/drawing/2016/ink" xmlns:am3d="http://schemas.microsoft.com/office/drawing/2017/model3d" xmlns:o="urn:schemas-microsoft-com:office:office" xmlns:r="http://schemas.openxmlformats.org/officeDocument/2006/relationships" xmlns:m="http://schemas.openxmlformats.org/officeDocument/2006/math" xmlns:v="urn:schemas-microsoft-com:vml" xmlns:wp14="http://schemas.microsoft.com/office/word/2010/wordprocessingDrawing" xmlns:wp="http://schemas.openxmlformats.org/drawingml/2006/wordprocessingDrawing" xmlns:w10="urn:schemas-microsoft-com:office:word" xmlns:w="http://schemas.openxmlformats.org/wordprocessingml/2006/main" xmlns:w14="http://schemas.microsoft.com/office/word/2010/wordml" xmlns:w15="http://schemas.microsoft.com/office/word/2012/wordml" xmlns:w16cex="http://schemas.microsoft.com/office/word/2018/wordml/cex" xmlns:w16cid="http://schemas.microsoft.com/office/word/2016/wordml/cid" xmlns:w16="http://schemas.microsoft.com/office/word/2018/wordml" xmlns:w16se="http://schemas.microsoft.com/office/word/2015/wordml/symex" xmlns:wpg="http://schemas.microsoft.com/office/word/2010/wordprocessingGroup" xmlns:wpi="http://schemas.microsoft.com/office/word/2010/wordprocessingInk" xmlns:wne="http://schemas.microsoft.com/office/word/2006/wordml" xmlns:wps="http://schemas.microsoft.com/office/word/2010/wordprocessingShape" mc:Ignorable="w14 w15 w16se w16cid w16 w16cex wp14">
   <w:body>
     <w:p>
       <w:pPr>
@@ -22,6 +22,60 @@
     <w:p>
       <w:pPr>
         <w:pStyle w:val="NoSpacing"/>
+        <w:rPr>
+          <w:bCs/>
+        </w:rPr>
+      </w:pPr>
+      <w:r>
+        <w:rPr>
+          <w:b/>
+          <w:u w:val="single"/>
+        </w:rPr>
+        <w:t>Agents</w:t>
+      </w:r>
+    </w:p>
+    <w:p>
+      <w:pPr>
+        <w:pStyle w:val="NoSpacing"/>
+        <w:numPr>
+          <w:ilvl w:val="0"/>
+          <w:numId w:val="9"/>
+        </w:numPr>
+        <w:rPr>
+          <w:bCs/>
+        </w:rPr>
+      </w:pPr>
+      <w:r>
+        <w:rPr>
+          <w:bCs/>
+        </w:rPr>
+        <w:t>Tristayne Olliven – Act</w:t>
+      </w:r>
+      <w:r>
+        <w:rPr>
+          <w:bCs/>
+        </w:rPr>
+        <w:t xml:space="preserve"> II – </w:t>
+      </w:r>
+      <w:r>
+        <w:rPr>
+          <w:bCs/>
+        </w:rPr>
+        <w:t>The attack type icon should be Ranged, not Melee</w:t>
+      </w:r>
+    </w:p>
+    <w:p>
+      <w:pPr>
+        <w:pStyle w:val="NoSpacing"/>
+        <w:rPr>
+          <w:b/>
+          <w:u w:val="single"/>
+        </w:rPr>
+      </w:pPr>
+    </w:p>
+    <w:p>
+      <w:pPr>
+        <w:pStyle w:val="NoSpacing"/>
       </w:pPr>
       <w:r>
         <w:rPr>
@@ -64,6 +118,30 @@
         </w:numPr>
       </w:pPr>
       <w:r>
+        <w:t>Soul Reaper – Blight Extraction</w:t>
+      </w:r>
+    </w:p>
+    <w:p>
+      <w:pPr>
+        <w:pStyle w:val="NoSpacing"/>
+        <w:numPr>
+          <w:ilvl w:val="1"/>
+          <w:numId w:val="3"/>
+        </w:numPr>
+      </w:pPr>
+      <w:r>
+        <w:t>Soul Reaper – Unholy Bond</w:t>
+      </w:r>
+    </w:p>
+    <w:p>
+      <w:pPr>
+        <w:pStyle w:val="NoSpacing"/>
+        <w:numPr>
+          <w:ilvl w:val="1"/>
+          <w:numId w:val="3"/>
+        </w:numPr>
+      </w:pPr>
+      <w:r>
         <w:t>Spiritspeaker – Ancestor Spirits</w:t>
       </w:r>
     </w:p>
@@ -113,6 +191,18 @@
       </w:pPr>
       <w:r>
         <w:t>Elementalist – Nature’s Embrace</w:t>
+      </w:r>
+    </w:p>
+    <w:p>
+      <w:pPr>
+        <w:pStyle w:val="NoSpacing"/>
+        <w:numPr>
+          <w:ilvl w:val="1"/>
+          <w:numId w:val="3"/>
+        </w:numPr>
+      </w:pPr>
+      <w:r>
+        <w:t>Elementalist – Nature’s Fury</w:t>
       </w:r>
     </w:p>
     <w:p>
@@ -264,10 +354,7 @@
         </w:numPr>
       </w:pPr>
       <w:r>
-        <w:t xml:space="preserve">Warrior - </w:t>
-      </w:r>
-      <w:r>
-        <w:t>Grisban The Thirsty</w:t>
+        <w:t>Warrior - Grisban The Thirsty</w:t>
       </w:r>
     </w:p>
     <w:p>
@@ -458,8 +545,157 @@
       <w:r>
         <w:t>Volucrix Reaver</w:t>
       </w:r>
-      <w:bookmarkStart w:id="0" w:name="_GoBack"/>
-      <w:bookmarkEnd w:id="0"/>
+    </w:p>
+    <w:p>
+      <w:pPr>
+        <w:pStyle w:val="NoSpacing"/>
+      </w:pPr>
+    </w:p>
+    <w:p>
+      <w:pPr>
+        <w:pStyle w:val="NoSpacing"/>
+      </w:pPr>
+      <w:r>
+        <w:rPr>
+          <w:b/>
+          <w:bCs/>
+          <w:u w:val="single"/>
+        </w:rPr>
+        <w:lastRenderedPageBreak/>
+        <w:t>Overlord Cards</w:t>
+      </w:r>
+    </w:p>
+    <w:p>
+      <w:pPr>
+        <w:pStyle w:val="NoSpacing"/>
+        <w:numPr>
+          <w:ilvl w:val="0"/>
+          <w:numId w:val="8"/>
+        </w:numPr>
+      </w:pPr>
+      <w:r>
+        <w:t>Magus I</w:t>
+      </w:r>
+      <w:r>
+        <w:t xml:space="preserve"> </w:t>
+      </w:r>
+      <w:r>
+        <w:t>–</w:t>
+      </w:r>
+      <w:r>
+        <w:t xml:space="preserve"> </w:t>
+      </w:r>
+      <w:r>
+        <w:t>Unholy Ritual</w:t>
+      </w:r>
+    </w:p>
+    <w:p>
+      <w:pPr>
+        <w:pStyle w:val="NoSpacing"/>
+        <w:numPr>
+          <w:ilvl w:val="0"/>
+          <w:numId w:val="8"/>
+        </w:numPr>
+      </w:pPr>
+      <w:r>
+        <w:t>Universal – Diverse Means</w:t>
+      </w:r>
+    </w:p>
+    <w:p>
+      <w:pPr>
+        <w:pStyle w:val="NoSpacing"/>
+        <w:numPr>
+          <w:ilvl w:val="0"/>
+          <w:numId w:val="8"/>
+        </w:numPr>
+      </w:pPr>
+      <w:r>
+        <w:t>Warlord II – Bloodlust</w:t>
+      </w:r>
+    </w:p>
+    <w:p>
+      <w:pPr>
+        <w:pStyle w:val="NoSpacing"/>
+        <w:numPr>
+          <w:ilvl w:val="0"/>
+          <w:numId w:val="8"/>
+        </w:numPr>
+      </w:pPr>
+      <w:r>
+        <w:t>Warlord III - Reinforce</w:t>
+      </w:r>
+    </w:p>
+    <w:p>
+      <w:pPr>
+        <w:pStyle w:val="NoSpacing"/>
+      </w:pPr>
+    </w:p>
+    <w:p>
+      <w:pPr>
+        <w:pStyle w:val="NoSpacing"/>
+      </w:pPr>
+      <w:r>
+        <w:rPr>
+          <w:b/>
+          <w:bCs/>
+          <w:u w:val="single"/>
+        </w:rPr>
+        <w:t>Secret Room</w:t>
+      </w:r>
+    </w:p>
+    <w:p>
+      <w:pPr>
+        <w:pStyle w:val="NoSpacing"/>
+        <w:numPr>
+          <w:ilvl w:val="0"/>
+          <w:numId w:val="10"/>
+        </w:numPr>
+      </w:pPr>
+      <w:r>
+        <w:t>Hidden Stash</w:t>
+      </w:r>
+    </w:p>
+    <w:p>
+      <w:pPr>
+        <w:pStyle w:val="NoSpacing"/>
+        <w:numPr>
+          <w:ilvl w:val="0"/>
+          <w:numId w:val="10"/>
+        </w:numPr>
+      </w:pPr>
+      <w:r>
+        <w:t>Tainted Springs</w:t>
+      </w:r>
+    </w:p>
+    <w:p>
+      <w:pPr>
+        <w:pStyle w:val="NoSpacing"/>
+      </w:pPr>
+    </w:p>
+    <w:p>
+      <w:pPr>
+        <w:pStyle w:val="NoSpacing"/>
+      </w:pPr>
+      <w:r>
+        <w:rPr>
+          <w:b/>
+          <w:bCs/>
+          <w:u w:val="single"/>
+        </w:rPr>
+        <w:t>Turn Summary</w:t>
+      </w:r>
+    </w:p>
+    <w:p>
+      <w:pPr>
+        <w:pStyle w:val="NoSpacing"/>
+        <w:numPr>
+          <w:ilvl w:val="0"/>
+          <w:numId w:val="11"/>
+        </w:numPr>
+      </w:pPr>
+      <w:r>
+        <w:t>Overlord Turn Summary</w:t>
+      </w:r>
     </w:p>
     <w:sectPr>
       <w:pgSz w:w="12240" w:h="15840"/>
@@ -472,8 +708,94 @@
 </file>
 
 <file path=word/numbering.xml><?xml version="1.0" encoding="utf-8"?>
-<w:numbering xmlns:wpc="http://schemas.microsoft.com/office/word/2010/wordprocessingCanvas" xmlns:cx="http://schemas.microsoft.com/office/drawing/2014/chartex" xmlns:cx1="http://schemas.microsoft.com/office/drawing/2015/9/8/chartex" xmlns:cx2="http://schemas.microsoft.com/office/drawing/2015/10/21/chartex" xmlns:cx3="http://schemas.microsoft.com/office/drawing/2016/5/9/chartex" xmlns:cx4="http://schemas.microsoft.com/office/drawing/2016/5/10/chartex" xmlns:cx5="http://schemas.microsoft.com/office/drawing/2016/5/11/chartex" xmlns:cx6="http://schemas.microsoft.com/office/drawing/2016/5/12/chartex" xmlns:cx7="http://schemas.microsoft.com/office/drawing/2016/5/13/chartex" xmlns:cx8="http://schemas.microsoft.com/office/drawing/2016/5/14/chartex" xmlns:mc="http://schemas.openxmlformats.org/markup-compatibility/2006" xmlns:aink="http://schemas.microsoft.com/office/drawing/2016/ink" xmlns:am3d="http://schemas.microsoft.com/office/drawing/2017/model3d" xmlns:o="urn:schemas-microsoft-com:office:office" xmlns:r="http://schemas.openxmlformats.org/officeDocument/2006/relationships" xmlns:m="http://schemas.openxmlformats.org/officeDocument/2006/math" xmlns:v="urn:schemas-microsoft-com:vml" xmlns:wp14="http://schemas.microsoft.com/office/word/2010/wordprocessingDrawing" xmlns:wp="http://schemas.openxmlformats.org/drawingml/2006/wordprocessingDrawing" xmlns:w10="urn:schemas-microsoft-com:office:word" xmlns:w="http://schemas.openxmlformats.org/wordprocessingml/2006/main" xmlns:w14="http://schemas.microsoft.com/office/word/2010/wordml" xmlns:w15="http://schemas.microsoft.com/office/word/2012/wordml" xmlns:w16cid="http://schemas.microsoft.com/office/word/2016/wordml/cid" xmlns:w16se="http://schemas.microsoft.com/office/word/2015/wordml/symex" xmlns:wpg="http://schemas.microsoft.com/office/word/2010/wordprocessingGroup" xmlns:wpi="http://schemas.microsoft.com/office/word/2010/wordprocessingInk" xmlns:wne="http://schemas.microsoft.com/office/word/2006/wordml" xmlns:wps="http://schemas.microsoft.com/office/word/2010/wordprocessingShape" mc:Ignorable="w14 w15 w16se w16cid wp14">
+<w:numbering xmlns:wpc="http://schemas.microsoft.com/office/word/2010/wordprocessingCanvas" xmlns:cx="http://schemas.microsoft.com/office/drawing/2014/chartex" xmlns:cx1="http://schemas.microsoft.com/office/drawing/2015/9/8/chartex" xmlns:cx2="http://schemas.microsoft.com/office/drawing/2015/10/21/chartex" xmlns:cx3="http://schemas.microsoft.com/office/drawing/2016/5/9/chartex" xmlns:cx4="http://schemas.microsoft.com/office/drawing/2016/5/10/chartex" xmlns:cx5="http://schemas.microsoft.com/office/drawing/2016/5/11/chartex" xmlns:cx6="http://schemas.microsoft.com/office/drawing/2016/5/12/chartex" xmlns:cx7="http://schemas.microsoft.com/office/drawing/2016/5/13/chartex" xmlns:cx8="http://schemas.microsoft.com/office/drawing/2016/5/14/chartex" xmlns:mc="http://schemas.openxmlformats.org/markup-compatibility/2006" xmlns:aink="http://schemas.microsoft.com/office/drawing/2016/ink" xmlns:am3d="http://schemas.microsoft.com/office/drawing/2017/model3d" xmlns:o="urn:schemas-microsoft-com:office:office" xmlns:r="http://schemas.openxmlformats.org/officeDocument/2006/relationships" xmlns:m="http://schemas.openxmlformats.org/officeDocument/2006/math" xmlns:v="urn:schemas-microsoft-com:vml" xmlns:wp14="http://schemas.microsoft.com/office/word/2010/wordprocessingDrawing" xmlns:wp="http://schemas.openxmlformats.org/drawingml/2006/wordprocessingDrawing" xmlns:w10="urn:schemas-microsoft-com:office:word" xmlns:w="http://schemas.openxmlformats.org/wordprocessingml/2006/main" xmlns:w14="http://schemas.microsoft.com/office/word/2010/wordml" xmlns:w15="http://schemas.microsoft.com/office/word/2012/wordml" xmlns:w16cex="http://schemas.microsoft.com/office/word/2018/wordml/cex" xmlns:w16cid="http://schemas.microsoft.com/office/word/2016/wordml/cid" xmlns:w16="http://schemas.microsoft.com/office/word/2018/wordml" xmlns:w16se="http://schemas.microsoft.com/office/word/2015/wordml/symex" xmlns:wpg="http://schemas.microsoft.com/office/word/2010/wordprocessingGroup" xmlns:wpi="http://schemas.microsoft.com/office/word/2010/wordprocessingInk" xmlns:wne="http://schemas.microsoft.com/office/word/2006/wordml" xmlns:wps="http://schemas.microsoft.com/office/word/2010/wordprocessingShape" mc:Ignorable="w14 w15 w16se w16cid w16 w16cex wp14">
   <w:abstractNum w:abstractNumId="0" w15:restartNumberingAfterBreak="0">
+    <w:nsid w:val="15A57FD9"/>
+    <w:multiLevelType w:val="hybridMultilevel"/>
+    <w:tmpl w:val="F08A6C6E"/>
+    <w:lvl w:ilvl="0" w:tplc="0409000F">
+      <w:start w:val="1"/>
+      <w:numFmt w:val="decimal"/>
+      <w:lvlText w:val="%1."/>
+      <w:lvlJc w:val="left"/>
+      <w:pPr>
+        <w:ind w:left="360" w:hanging="360"/>
+      </w:pPr>
+    </w:lvl>
+    <w:lvl w:ilvl="1" w:tplc="04090019" w:tentative="1">
+      <w:start w:val="1"/>
+      <w:numFmt w:val="lowerLetter"/>
+      <w:lvlText w:val="%2."/>
+      <w:lvlJc w:val="left"/>
+      <w:pPr>
+        <w:ind w:left="1080" w:hanging="360"/>
+      </w:pPr>
+    </w:lvl>
+    <w:lvl w:ilvl="2" w:tplc="0409001B" w:tentative="1">
+      <w:start w:val="1"/>
+      <w:numFmt w:val="lowerRoman"/>
+      <w:lvlText w:val="%3."/>
+      <w:lvlJc w:val="right"/>
+      <w:pPr>
+        <w:ind w:left="1800" w:hanging="180"/>
+      </w:pPr>
+    </w:lvl>
+    <w:lvl w:ilvl="3" w:tplc="0409000F" w:tentative="1">
+      <w:start w:val="1"/>
+      <w:numFmt w:val="decimal"/>
+      <w:lvlText w:val="%4."/>
+      <w:lvlJc w:val="left"/>
+      <w:pPr>
+        <w:ind w:left="2520" w:hanging="360"/>
+      </w:pPr>
+    </w:lvl>
+    <w:lvl w:ilvl="4" w:tplc="04090019" w:tentative="1">
+      <w:start w:val="1"/>
+      <w:numFmt w:val="lowerLetter"/>
+      <w:lvlText w:val="%5."/>
+      <w:lvlJc w:val="left"/>
+      <w:pPr>
+        <w:ind w:left="3240" w:hanging="360"/>
+      </w:pPr>
+    </w:lvl>
+    <w:lvl w:ilvl="5" w:tplc="0409001B" w:tentative="1">
+      <w:start w:val="1"/>
+      <w:numFmt w:val="lowerRoman"/>
+      <w:lvlText w:val="%6."/>
+      <w:lvlJc w:val="right"/>
+      <w:pPr>
+        <w:ind w:left="3960" w:hanging="180"/>
+      </w:pPr>
+    </w:lvl>
+    <w:lvl w:ilvl="6" w:tplc="0409000F" w:tentative="1">
+      <w:start w:val="1"/>
+      <w:numFmt w:val="decimal"/>
+      <w:lvlText w:val="%7."/>
+      <w:lvlJc w:val="left"/>
+      <w:pPr>
+        <w:ind w:left="4680" w:hanging="360"/>
+      </w:pPr>
+    </w:lvl>
+    <w:lvl w:ilvl="7" w:tplc="04090019" w:tentative="1">
+      <w:start w:val="1"/>
+      <w:numFmt w:val="lowerLetter"/>
+      <w:lvlText w:val="%8."/>
+      <w:lvlJc w:val="left"/>
+      <w:pPr>
+        <w:ind w:left="5400" w:hanging="360"/>
+      </w:pPr>
+    </w:lvl>
+    <w:lvl w:ilvl="8" w:tplc="0409001B" w:tentative="1">
+      <w:start w:val="1"/>
+      <w:numFmt w:val="lowerRoman"/>
+      <w:lvlText w:val="%9."/>
+      <w:lvlJc w:val="right"/>
+      <w:pPr>
+        <w:ind w:left="6120" w:hanging="180"/>
+      </w:pPr>
+    </w:lvl>
+  </w:abstractNum>
+  <w:abstractNum w:abstractNumId="1" w15:restartNumberingAfterBreak="0">
     <w:nsid w:val="1A223B63"/>
     <w:multiLevelType w:val="hybridMultilevel"/>
     <w:tmpl w:val="0E6CA746"/>
@@ -559,7 +881,7 @@
       </w:pPr>
     </w:lvl>
   </w:abstractNum>
-  <w:abstractNum w:abstractNumId="1" w15:restartNumberingAfterBreak="0">
+  <w:abstractNum w:abstractNumId="2" w15:restartNumberingAfterBreak="0">
     <w:nsid w:val="254D3EDB"/>
     <w:multiLevelType w:val="hybridMultilevel"/>
     <w:tmpl w:val="49327F0E"/>
@@ -645,7 +967,7 @@
       </w:pPr>
     </w:lvl>
   </w:abstractNum>
-  <w:abstractNum w:abstractNumId="2" w15:restartNumberingAfterBreak="0">
+  <w:abstractNum w:abstractNumId="3" w15:restartNumberingAfterBreak="0">
     <w:nsid w:val="288D7495"/>
     <w:multiLevelType w:val="hybridMultilevel"/>
     <w:tmpl w:val="C3E4B80A"/>
@@ -731,7 +1053,7 @@
       </w:pPr>
     </w:lvl>
   </w:abstractNum>
-  <w:abstractNum w:abstractNumId="3" w15:restartNumberingAfterBreak="0">
+  <w:abstractNum w:abstractNumId="4" w15:restartNumberingAfterBreak="0">
     <w:nsid w:val="3BBB346D"/>
     <w:multiLevelType w:val="hybridMultilevel"/>
     <w:tmpl w:val="CA6AC224"/>
@@ -817,7 +1139,93 @@
       </w:pPr>
     </w:lvl>
   </w:abstractNum>
-  <w:abstractNum w:abstractNumId="4" w15:restartNumberingAfterBreak="0">
+  <w:abstractNum w:abstractNumId="5" w15:restartNumberingAfterBreak="0">
+    <w:nsid w:val="4260125F"/>
+    <w:multiLevelType w:val="hybridMultilevel"/>
+    <w:tmpl w:val="EB96931A"/>
+    <w:lvl w:ilvl="0" w:tplc="0409000F">
+      <w:start w:val="1"/>
+      <w:numFmt w:val="decimal"/>
+      <w:lvlText w:val="%1."/>
+      <w:lvlJc w:val="left"/>
+      <w:pPr>
+        <w:ind w:left="360" w:hanging="360"/>
+      </w:pPr>
+    </w:lvl>
+    <w:lvl w:ilvl="1" w:tplc="04090019" w:tentative="1">
+      <w:start w:val="1"/>
+      <w:numFmt w:val="lowerLetter"/>
+      <w:lvlText w:val="%2."/>
+      <w:lvlJc w:val="left"/>
+      <w:pPr>
+        <w:ind w:left="1080" w:hanging="360"/>
+      </w:pPr>
+    </w:lvl>
+    <w:lvl w:ilvl="2" w:tplc="0409001B" w:tentative="1">
+      <w:start w:val="1"/>
+      <w:numFmt w:val="lowerRoman"/>
+      <w:lvlText w:val="%3."/>
+      <w:lvlJc w:val="right"/>
+      <w:pPr>
+        <w:ind w:left="1800" w:hanging="180"/>
+      </w:pPr>
+    </w:lvl>
+    <w:lvl w:ilvl="3" w:tplc="0409000F" w:tentative="1">
+      <w:start w:val="1"/>
+      <w:numFmt w:val="decimal"/>
+      <w:lvlText w:val="%4."/>
+      <w:lvlJc w:val="left"/>
+      <w:pPr>
+        <w:ind w:left="2520" w:hanging="360"/>
+      </w:pPr>
+    </w:lvl>
+    <w:lvl w:ilvl="4" w:tplc="04090019" w:tentative="1">
+      <w:start w:val="1"/>
+      <w:numFmt w:val="lowerLetter"/>
+      <w:lvlText w:val="%5."/>
+      <w:lvlJc w:val="left"/>
+      <w:pPr>
+        <w:ind w:left="3240" w:hanging="360"/>
+      </w:pPr>
+    </w:lvl>
+    <w:lvl w:ilvl="5" w:tplc="0409001B" w:tentative="1">
+      <w:start w:val="1"/>
+      <w:numFmt w:val="lowerRoman"/>
+      <w:lvlText w:val="%6."/>
+      <w:lvlJc w:val="right"/>
+      <w:pPr>
+        <w:ind w:left="3960" w:hanging="180"/>
+      </w:pPr>
+    </w:lvl>
+    <w:lvl w:ilvl="6" w:tplc="0409000F" w:tentative="1">
+      <w:start w:val="1"/>
+      <w:numFmt w:val="decimal"/>
+      <w:lvlText w:val="%7."/>
+      <w:lvlJc w:val="left"/>
+      <w:pPr>
+        <w:ind w:left="4680" w:hanging="360"/>
+      </w:pPr>
+    </w:lvl>
+    <w:lvl w:ilvl="7" w:tplc="04090019" w:tentative="1">
+      <w:start w:val="1"/>
+      <w:numFmt w:val="lowerLetter"/>
+      <w:lvlText w:val="%8."/>
+      <w:lvlJc w:val="left"/>
+      <w:pPr>
+        <w:ind w:left="5400" w:hanging="360"/>
+      </w:pPr>
+    </w:lvl>
+    <w:lvl w:ilvl="8" w:tplc="0409001B" w:tentative="1">
+      <w:start w:val="1"/>
+      <w:numFmt w:val="lowerRoman"/>
+      <w:lvlText w:val="%9."/>
+      <w:lvlJc w:val="right"/>
+      <w:pPr>
+        <w:ind w:left="6120" w:hanging="180"/>
+      </w:pPr>
+    </w:lvl>
+  </w:abstractNum>
+  <w:abstractNum w:abstractNumId="6" w15:restartNumberingAfterBreak="0">
     <w:nsid w:val="447D40EB"/>
     <w:multiLevelType w:val="hybridMultilevel"/>
     <w:tmpl w:val="81AE6396"/>
@@ -903,7 +1311,7 @@
       </w:pPr>
     </w:lvl>
   </w:abstractNum>
-  <w:abstractNum w:abstractNumId="5" w15:restartNumberingAfterBreak="0">
+  <w:abstractNum w:abstractNumId="7" w15:restartNumberingAfterBreak="0">
     <w:nsid w:val="705A0E53"/>
     <w:multiLevelType w:val="hybridMultilevel"/>
     <w:tmpl w:val="9E9E82EA"/>
@@ -989,7 +1397,179 @@
       </w:pPr>
     </w:lvl>
   </w:abstractNum>
-  <w:abstractNum w:abstractNumId="6" w15:restartNumberingAfterBreak="0">
+  <w:abstractNum w:abstractNumId="8" w15:restartNumberingAfterBreak="0">
+    <w:nsid w:val="73C815E4"/>
+    <w:multiLevelType w:val="hybridMultilevel"/>
+    <w:tmpl w:val="F7B6C63C"/>
+    <w:lvl w:ilvl="0" w:tplc="0409000F">
+      <w:start w:val="1"/>
+      <w:numFmt w:val="decimal"/>
+      <w:lvlText w:val="%1."/>
+      <w:lvlJc w:val="left"/>
+      <w:pPr>
+        <w:ind w:left="360" w:hanging="360"/>
+      </w:pPr>
+    </w:lvl>
+    <w:lvl w:ilvl="1" w:tplc="04090019" w:tentative="1">
+      <w:start w:val="1"/>
+      <w:numFmt w:val="lowerLetter"/>
+      <w:lvlText w:val="%2."/>
+      <w:lvlJc w:val="left"/>
+      <w:pPr>
+        <w:ind w:left="1080" w:hanging="360"/>
+      </w:pPr>
+    </w:lvl>
+    <w:lvl w:ilvl="2" w:tplc="0409001B" w:tentative="1">
+      <w:start w:val="1"/>
+      <w:numFmt w:val="lowerRoman"/>
+      <w:lvlText w:val="%3."/>
+      <w:lvlJc w:val="right"/>
+      <w:pPr>
+        <w:ind w:left="1800" w:hanging="180"/>
+      </w:pPr>
+    </w:lvl>
+    <w:lvl w:ilvl="3" w:tplc="0409000F" w:tentative="1">
+      <w:start w:val="1"/>
+      <w:numFmt w:val="decimal"/>
+      <w:lvlText w:val="%4."/>
+      <w:lvlJc w:val="left"/>
+      <w:pPr>
+        <w:ind w:left="2520" w:hanging="360"/>
+      </w:pPr>
+    </w:lvl>
+    <w:lvl w:ilvl="4" w:tplc="04090019" w:tentative="1">
+      <w:start w:val="1"/>
+      <w:numFmt w:val="lowerLetter"/>
+      <w:lvlText w:val="%5."/>
+      <w:lvlJc w:val="left"/>
+      <w:pPr>
+        <w:ind w:left="3240" w:hanging="360"/>
+      </w:pPr>
+    </w:lvl>
+    <w:lvl w:ilvl="5" w:tplc="0409001B" w:tentative="1">
+      <w:start w:val="1"/>
+      <w:numFmt w:val="lowerRoman"/>
+      <w:lvlText w:val="%6."/>
+      <w:lvlJc w:val="right"/>
+      <w:pPr>
+        <w:ind w:left="3960" w:hanging="180"/>
+      </w:pPr>
+    </w:lvl>
+    <w:lvl w:ilvl="6" w:tplc="0409000F" w:tentative="1">
+      <w:start w:val="1"/>
+      <w:numFmt w:val="decimal"/>
+      <w:lvlText w:val="%7."/>
+      <w:lvlJc w:val="left"/>
+      <w:pPr>
+        <w:ind w:left="4680" w:hanging="360"/>
+      </w:pPr>
+    </w:lvl>
+    <w:lvl w:ilvl="7" w:tplc="04090019" w:tentative="1">
+      <w:start w:val="1"/>
+      <w:numFmt w:val="lowerLetter"/>
+      <w:lvlText w:val="%8."/>
+      <w:lvlJc w:val="left"/>
+      <w:pPr>
+        <w:ind w:left="5400" w:hanging="360"/>
+      </w:pPr>
+    </w:lvl>
+    <w:lvl w:ilvl="8" w:tplc="0409001B" w:tentative="1">
+      <w:start w:val="1"/>
+      <w:numFmt w:val="lowerRoman"/>
+      <w:lvlText w:val="%9."/>
+      <w:lvlJc w:val="right"/>
+      <w:pPr>
+        <w:ind w:left="6120" w:hanging="180"/>
+      </w:pPr>
+    </w:lvl>
+  </w:abstractNum>
+  <w:abstractNum w:abstractNumId="9" w15:restartNumberingAfterBreak="0">
+    <w:nsid w:val="762079CE"/>
+    <w:multiLevelType w:val="hybridMultilevel"/>
+    <w:tmpl w:val="2F84684C"/>
+    <w:lvl w:ilvl="0" w:tplc="0409000F">
+      <w:start w:val="1"/>
+      <w:numFmt w:val="decimal"/>
+      <w:lvlText w:val="%1."/>
+      <w:lvlJc w:val="left"/>
+      <w:pPr>
+        <w:ind w:left="360" w:hanging="360"/>
+      </w:pPr>
+    </w:lvl>
+    <w:lvl w:ilvl="1" w:tplc="04090019" w:tentative="1">
+      <w:start w:val="1"/>
+      <w:numFmt w:val="lowerLetter"/>
+      <w:lvlText w:val="%2."/>
+      <w:lvlJc w:val="left"/>
+      <w:pPr>
+        <w:ind w:left="1080" w:hanging="360"/>
+      </w:pPr>
+    </w:lvl>
+    <w:lvl w:ilvl="2" w:tplc="0409001B" w:tentative="1">
+      <w:start w:val="1"/>
+      <w:numFmt w:val="lowerRoman"/>
+      <w:lvlText w:val="%3."/>
+      <w:lvlJc w:val="right"/>
+      <w:pPr>
+        <w:ind w:left="1800" w:hanging="180"/>
+      </w:pPr>
+    </w:lvl>
+    <w:lvl w:ilvl="3" w:tplc="0409000F" w:tentative="1">
+      <w:start w:val="1"/>
+      <w:numFmt w:val="decimal"/>
+      <w:lvlText w:val="%4."/>
+      <w:lvlJc w:val="left"/>
+      <w:pPr>
+        <w:ind w:left="2520" w:hanging="360"/>
+      </w:pPr>
+    </w:lvl>
+    <w:lvl w:ilvl="4" w:tplc="04090019" w:tentative="1">
+      <w:start w:val="1"/>
+      <w:numFmt w:val="lowerLetter"/>
+      <w:lvlText w:val="%5."/>
+      <w:lvlJc w:val="left"/>
+      <w:pPr>
+        <w:ind w:left="3240" w:hanging="360"/>
+      </w:pPr>
+    </w:lvl>
+    <w:lvl w:ilvl="5" w:tplc="0409001B" w:tentative="1">
+      <w:start w:val="1"/>
+      <w:numFmt w:val="lowerRoman"/>
+      <w:lvlText w:val="%6."/>
+      <w:lvlJc w:val="right"/>
+      <w:pPr>
+        <w:ind w:left="3960" w:hanging="180"/>
+      </w:pPr>
+    </w:lvl>
+    <w:lvl w:ilvl="6" w:tplc="0409000F" w:tentative="1">
+      <w:start w:val="1"/>
+      <w:numFmt w:val="decimal"/>
+      <w:lvlText w:val="%7."/>
+      <w:lvlJc w:val="left"/>
+      <w:pPr>
+        <w:ind w:left="4680" w:hanging="360"/>
+      </w:pPr>
+    </w:lvl>
+    <w:lvl w:ilvl="7" w:tplc="04090019" w:tentative="1">
+      <w:start w:val="1"/>
+      <w:numFmt w:val="lowerLetter"/>
+      <w:lvlText w:val="%8."/>
+      <w:lvlJc w:val="left"/>
+      <w:pPr>
+        <w:ind w:left="5400" w:hanging="360"/>
+      </w:pPr>
+    </w:lvl>
+    <w:lvl w:ilvl="8" w:tplc="0409001B" w:tentative="1">
+      <w:start w:val="1"/>
+      <w:numFmt w:val="lowerRoman"/>
+      <w:lvlText w:val="%9."/>
+      <w:lvlJc w:val="right"/>
+      <w:pPr>
+        <w:ind w:left="6120" w:hanging="180"/>
+      </w:pPr>
+    </w:lvl>
+  </w:abstractNum>
+  <w:abstractNum w:abstractNumId="10" w15:restartNumberingAfterBreak="0">
     <w:nsid w:val="7F0E0591"/>
     <w:multiLevelType w:val="hybridMultilevel"/>
     <w:tmpl w:val="66040456"/>
@@ -1076,31 +1656,43 @@
     </w:lvl>
   </w:abstractNum>
   <w:num w:numId="1">
+    <w:abstractNumId w:val="4"/>
+  </w:num>
+  <w:num w:numId="2">
+    <w:abstractNumId w:val="6"/>
+  </w:num>
+  <w:num w:numId="3">
     <w:abstractNumId w:val="3"/>
   </w:num>
-  <w:num w:numId="2">
-    <w:abstractNumId w:val="4"/>
+  <w:num w:numId="4">
+    <w:abstractNumId w:val="10"/>
   </w:num>
-  <w:num w:numId="3">
+  <w:num w:numId="5">
+    <w:abstractNumId w:val="7"/>
+  </w:num>
+  <w:num w:numId="6">
+    <w:abstractNumId w:val="1"/>
+  </w:num>
+  <w:num w:numId="7">
     <w:abstractNumId w:val="2"/>
   </w:num>
-  <w:num w:numId="4">
-    <w:abstractNumId w:val="6"/>
+  <w:num w:numId="8">
+    <w:abstractNumId w:val="0"/>
   </w:num>
-  <w:num w:numId="5">
+  <w:num w:numId="9">
     <w:abstractNumId w:val="5"/>
   </w:num>
-  <w:num w:numId="6">
-    <w:abstractNumId w:val="0"/>
+  <w:num w:numId="10">
+    <w:abstractNumId w:val="9"/>
   </w:num>
-  <w:num w:numId="7">
-    <w:abstractNumId w:val="1"/>
+  <w:num w:numId="11">
+    <w:abstractNumId w:val="8"/>
   </w:num>
 </w:numbering>
 </file>
 
 <file path=word/styles.xml><?xml version="1.0" encoding="utf-8"?>
-<w:styles xmlns:mc="http://schemas.openxmlformats.org/markup-compatibility/2006" xmlns:r="http://schemas.openxmlformats.org/officeDocument/2006/relationships" xmlns:w="http://schemas.openxmlformats.org/wordprocessingml/2006/main" xmlns:w14="http://schemas.microsoft.com/office/word/2010/wordml" xmlns:w15="http://schemas.microsoft.com/office/word/2012/wordml" xmlns:w16cid="http://schemas.microsoft.com/office/word/2016/wordml/cid" xmlns:w16se="http://schemas.microsoft.com/office/word/2015/wordml/symex" mc:Ignorable="w14 w15 w16se w16cid">
+<w:styles xmlns:mc="http://schemas.openxmlformats.org/markup-compatibility/2006" xmlns:r="http://schemas.openxmlformats.org/officeDocument/2006/relationships" xmlns:w="http://schemas.openxmlformats.org/wordprocessingml/2006/main" xmlns:w14="http://schemas.microsoft.com/office/word/2010/wordml" xmlns:w15="http://schemas.microsoft.com/office/word/2012/wordml" xmlns:w16cex="http://schemas.microsoft.com/office/word/2018/wordml/cex" xmlns:w16cid="http://schemas.microsoft.com/office/word/2016/wordml/cid" xmlns:w16="http://schemas.microsoft.com/office/word/2018/wordml" xmlns:w16se="http://schemas.microsoft.com/office/word/2015/wordml/symex" mc:Ignorable="w14 w15 w16se w16cid w16 w16cex">
   <w:docDefaults>
     <w:rPrDefault>
       <w:rPr>

</xml_diff>